<commit_message>
Added GM and WebWorker Thread Modules
</commit_message>
<xml_diff>
--- a/Loremipsum.docx
+++ b/Loremipsum.docx
@@ -230,6 +230,69 @@
         <w:tab/>
         <w:t xml:space="preserve">Vestibulum ante ipsum primis in faucibus orci luctus et ultrices posuere cubilia Curae; Morbi lacinia molestie dui. Praesent blandit dolor. Sed non quam. In vel mi sit amet augue congue elementum. Morbi in ipsum sit amet pede facilisis laoreet. Donec lacus nunc, viverra nec.</w:t>
       </w:r>
+    </w:p>
+    <w:p>
+      <w:pPr>
+        <w:spacing w:before="0" w:after="200" w:line="240"/>
+        <w:ind w:right="0" w:left="0" w:firstLine="0"/>
+        <w:jc w:val="left"/>
+        <w:rPr>
+          <w:rFonts w:ascii="Calibri" w:hAnsi="Calibri" w:cs="Calibri" w:eastAsia="Calibri"/>
+          <w:color w:val="auto"/>
+          <w:spacing w:val="0"/>
+          <w:position w:val="0"/>
+          <w:sz w:val="22"/>
+          <w:shd w:fill="auto" w:val="clear"/>
+        </w:rPr>
+      </w:pPr>
+      <w:r>
+        <w:object w:dxaOrig="2835" w:dyaOrig="2835">
+          <v:rect xmlns:o="urn:schemas-microsoft-com:office:office" xmlns:v="urn:schemas-microsoft-com:vml" id="rectole0000000000" style="width:141.750000pt;height:141.750000pt" o:preferrelative="t" o:ole="">
+            <o:lock v:ext="edit"/>
+            <v:imagedata xmlns:r="http://schemas.openxmlformats.org/officeDocument/2006/relationships" r:id="docRId1" o:title=""/>
+          </v:rect>
+          <o:OLEObject xmlns:r="http://schemas.openxmlformats.org/officeDocument/2006/relationships" xmlns:o="urn:schemas-microsoft-com:office:office" Type="Embed" ProgID="Paint.Picture" DrawAspect="Content" ObjectID="0000000000" ShapeID="rectole0000000000" r:id="docRId0"/>
+        </w:object>
+      </w:r>
+    </w:p>
+    <w:p>
+      <w:pPr>
+        <w:spacing w:before="0" w:after="200" w:line="240"/>
+        <w:ind w:right="0" w:left="0" w:firstLine="0"/>
+        <w:jc w:val="left"/>
+        <w:rPr>
+          <w:rFonts w:ascii="Calibri" w:hAnsi="Calibri" w:cs="Calibri" w:eastAsia="Calibri"/>
+          <w:color w:val="auto"/>
+          <w:spacing w:val="0"/>
+          <w:position w:val="0"/>
+          <w:sz w:val="22"/>
+          <w:shd w:fill="auto" w:val="clear"/>
+        </w:rPr>
+      </w:pPr>
+      <w:r>
+        <w:object w:dxaOrig="8640" w:dyaOrig="4860">
+          <v:rect xmlns:o="urn:schemas-microsoft-com:office:office" xmlns:v="urn:schemas-microsoft-com:vml" id="rectole0000000001" style="width:432.000000pt;height:243.000000pt" o:preferrelative="t" o:ole="">
+            <o:lock v:ext="edit"/>
+            <v:imagedata xmlns:r="http://schemas.openxmlformats.org/officeDocument/2006/relationships" r:id="docRId3" o:title=""/>
+          </v:rect>
+          <o:OLEObject xmlns:r="http://schemas.openxmlformats.org/officeDocument/2006/relationships" xmlns:o="urn:schemas-microsoft-com:office:office" Type="Embed" ProgID="StaticMetafile" DrawAspect="Content" ObjectID="0000000001" ShapeID="rectole0000000001" r:id="docRId2"/>
+        </w:object>
+      </w:r>
+    </w:p>
+    <w:p>
+      <w:pPr>
+        <w:spacing w:before="0" w:after="200" w:line="240"/>
+        <w:ind w:right="0" w:left="0" w:firstLine="0"/>
+        <w:jc w:val="left"/>
+        <w:rPr>
+          <w:rFonts w:ascii="Calibri" w:hAnsi="Calibri" w:cs="Calibri" w:eastAsia="Calibri"/>
+          <w:color w:val="auto"/>
+          <w:spacing w:val="0"/>
+          <w:position w:val="0"/>
+          <w:sz w:val="22"/>
+          <w:shd w:fill="auto" w:val="clear"/>
+        </w:rPr>
+      </w:pPr>
     </w:p>
     <w:p>
       <w:pPr>

</xml_diff>